<commit_message>
q3-checkpoint for brain blast 3.1 slides
</commit_message>
<xml_diff>
--- a/write-ups/6/q3_final_paper/R3-A09 Final Paper 3.0.docx
+++ b/write-ups/6/q3_final_paper/R3-A09 Final Paper 3.0.docx
@@ -2,6 +2,14 @@
 <file path=word/document.xml><?xml version="1.0" encoding="utf-8"?>
 <w:document xmlns:wpc="http://schemas.microsoft.com/office/word/2010/wordprocessingCanvas" xmlns:cx="http://schemas.microsoft.com/office/drawing/2014/chartex" xmlns:cx1="http://schemas.microsoft.com/office/drawing/2015/9/8/chartex" xmlns:cx2="http://schemas.microsoft.com/office/drawing/2015/10/21/chartex" xmlns:cx3="http://schemas.microsoft.com/office/drawing/2016/5/9/chartex" xmlns:cx4="http://schemas.microsoft.com/office/drawing/2016/5/10/chartex" xmlns:cx5="http://schemas.microsoft.com/office/drawing/2016/5/11/chartex" xmlns:cx6="http://schemas.microsoft.com/office/drawing/2016/5/12/chartex" xmlns:cx7="http://schemas.microsoft.com/office/drawing/2016/5/13/chartex" xmlns:cx8="http://schemas.microsoft.com/office/drawing/2016/5/14/chartex" xmlns:mc="http://schemas.openxmlformats.org/markup-compatibility/2006" xmlns:aink="http://schemas.microsoft.com/office/drawing/2016/ink" xmlns:am3d="http://schemas.microsoft.com/office/drawing/2017/model3d" xmlns:o="urn:schemas-microsoft-com:office:office" xmlns:r="http://schemas.openxmlformats.org/officeDocument/2006/relationships" xmlns:m="http://schemas.openxmlformats.org/officeDocument/2006/math" xmlns:v="urn:schemas-microsoft-com:vml" xmlns:wp14="http://schemas.microsoft.com/office/word/2010/wordprocessingDrawing" xmlns:wp="http://schemas.openxmlformats.org/drawingml/2006/wordprocessingDrawing" xmlns:w10="urn:schemas-microsoft-com:office:word" xmlns:w="http://schemas.openxmlformats.org/wordprocessingml/2006/main" xmlns:w14="http://schemas.microsoft.com/office/word/2010/wordml" xmlns:w15="http://schemas.microsoft.com/office/word/2012/wordml" xmlns:w16cid="http://schemas.microsoft.com/office/word/2016/wordml/cid" xmlns:w16se="http://schemas.microsoft.com/office/word/2015/wordml/symex" xmlns:wpg="http://schemas.microsoft.com/office/word/2010/wordprocessingGroup" xmlns:wpi="http://schemas.microsoft.com/office/word/2010/wordprocessingInk" xmlns:wne="http://schemas.microsoft.com/office/word/2006/wordml" xmlns:wps="http://schemas.microsoft.com/office/word/2010/wordprocessingShape" mc:Ignorable="w14 w15 w16se w16cid wp14">
   <w:body>
+    <w:p>
+      <w:pPr>
+        <w:spacing w:after="200" w:line="276" w:lineRule="auto"/>
+        <w:ind w:firstLine="0"/>
+      </w:pPr>
+      <w:bookmarkStart w:id="0" w:name="_GoBack"/>
+      <w:bookmarkEnd w:id="0"/>
+    </w:p>
     <w:p>
       <w:pPr>
         <w:spacing w:after="200" w:line="276" w:lineRule="auto"/>
@@ -861,7 +869,7 @@
       <w:pPr>
         <w:sectPr>
           <w:footerReference w:type="default" r:id="rId8"/>
-          <w:pgSz w:w="12240" w:h="15840"/>
+          <w:pgSz w:w="11906" w:h="16838" w:code="9"/>
           <w:pgMar w:top="1440" w:right="1440" w:bottom="1800" w:left="1800" w:header="720" w:footer="720" w:gutter="0"/>
           <w:cols w:space="720"/>
           <w:docGrid w:linePitch="360"/>
@@ -892,12 +900,12 @@
         <w:pStyle w:val="ChapterTitle"/>
         <w:outlineLvl w:val="0"/>
       </w:pPr>
-      <w:bookmarkStart w:id="0" w:name="_Toc412447683"/>
+      <w:bookmarkStart w:id="1" w:name="_Toc412447683"/>
       <w:r>
         <w:lastRenderedPageBreak/>
         <w:t>Approval Sheet</w:t>
       </w:r>
-      <w:bookmarkEnd w:id="0"/>
+      <w:bookmarkEnd w:id="1"/>
     </w:p>
     <w:p>
       <w:r>
@@ -1027,10 +1035,7 @@
               <w:jc w:val="center"/>
             </w:pPr>
             <w:r>
-              <w:t xml:space="preserve">Research </w:t>
-            </w:r>
-            <w:r>
-              <w:t>3 Teacher</w:t>
+              <w:t>Research 3 Teacher</w:t>
             </w:r>
           </w:p>
         </w:tc>
@@ -1106,24 +1111,24 @@
         <w:pStyle w:val="ChapterTitle"/>
         <w:outlineLvl w:val="0"/>
       </w:pPr>
-      <w:bookmarkStart w:id="1" w:name="_Toc412447684"/>
+      <w:bookmarkStart w:id="2" w:name="_Toc412447684"/>
       <w:r>
         <w:lastRenderedPageBreak/>
         <w:t>Acknowledgements</w:t>
       </w:r>
-      <w:bookmarkEnd w:id="1"/>
-    </w:p>
-    <w:p>
-      <w:commentRangeStart w:id="2"/>
+      <w:bookmarkEnd w:id="2"/>
+    </w:p>
+    <w:p>
+      <w:commentRangeStart w:id="3"/>
       <w:r>
         <w:t>Indicate your gratitude here. Keep it wholesome, and do not exceed one page.</w:t>
       </w:r>
-      <w:commentRangeEnd w:id="2"/>
+      <w:commentRangeEnd w:id="3"/>
       <w:r>
         <w:rPr>
           <w:rStyle w:val="CommentReference"/>
         </w:rPr>
-        <w:commentReference w:id="2"/>
+        <w:commentReference w:id="3"/>
       </w:r>
     </w:p>
     <w:p>
@@ -1140,12 +1145,12 @@
         <w:pStyle w:val="ChapterTitle"/>
         <w:outlineLvl w:val="0"/>
       </w:pPr>
-      <w:bookmarkStart w:id="3" w:name="_Toc412447685"/>
+      <w:bookmarkStart w:id="4" w:name="_Toc412447685"/>
       <w:r>
         <w:lastRenderedPageBreak/>
         <w:t>Table of Contents</w:t>
       </w:r>
-      <w:bookmarkEnd w:id="3"/>
+      <w:bookmarkEnd w:id="4"/>
     </w:p>
     <w:tbl>
       <w:tblPr>
@@ -1768,7 +1773,7 @@
                 <w:noProof/>
                 <w:webHidden/>
               </w:rPr>
-              <w:t>1</w:t>
+              <w:t>2</w:t>
             </w:r>
             <w:r>
               <w:rPr>
@@ -1836,7 +1841,7 @@
                 <w:noProof/>
                 <w:webHidden/>
               </w:rPr>
-              <w:t>1</w:t>
+              <w:t>2</w:t>
             </w:r>
             <w:r>
               <w:rPr>
@@ -1904,7 +1909,7 @@
                 <w:noProof/>
                 <w:webHidden/>
               </w:rPr>
-              <w:t>1</w:t>
+              <w:t>4</w:t>
             </w:r>
             <w:r>
               <w:rPr>
@@ -1972,7 +1977,7 @@
                 <w:noProof/>
                 <w:webHidden/>
               </w:rPr>
-              <w:t>2</w:t>
+              <w:t>5</w:t>
             </w:r>
             <w:r>
               <w:rPr>
@@ -2040,7 +2045,7 @@
                 <w:noProof/>
                 <w:webHidden/>
               </w:rPr>
-              <w:t>2</w:t>
+              <w:t>5</w:t>
             </w:r>
             <w:r>
               <w:rPr>
@@ -2108,7 +2113,7 @@
                 <w:noProof/>
                 <w:webHidden/>
               </w:rPr>
-              <w:t>2</w:t>
+              <w:t>5</w:t>
             </w:r>
             <w:r>
               <w:rPr>
@@ -2176,7 +2181,7 @@
                 <w:noProof/>
                 <w:webHidden/>
               </w:rPr>
-              <w:t>3</w:t>
+              <w:t>6</w:t>
             </w:r>
             <w:r>
               <w:rPr>
@@ -2244,7 +2249,7 @@
                 <w:noProof/>
                 <w:webHidden/>
               </w:rPr>
-              <w:t>3</w:t>
+              <w:t>6</w:t>
             </w:r>
             <w:r>
               <w:rPr>
@@ -2312,7 +2317,7 @@
                 <w:noProof/>
                 <w:webHidden/>
               </w:rPr>
-              <w:t>3</w:t>
+              <w:t>6</w:t>
             </w:r>
             <w:r>
               <w:rPr>
@@ -2380,7 +2385,7 @@
                 <w:noProof/>
                 <w:webHidden/>
               </w:rPr>
-              <w:t>3</w:t>
+              <w:t>6</w:t>
             </w:r>
             <w:r>
               <w:rPr>
@@ -2448,7 +2453,7 @@
                 <w:noProof/>
                 <w:webHidden/>
               </w:rPr>
-              <w:t>4</w:t>
+              <w:t>7</w:t>
             </w:r>
             <w:r>
               <w:rPr>
@@ -2516,7 +2521,7 @@
                 <w:noProof/>
                 <w:webHidden/>
               </w:rPr>
-              <w:t>4</w:t>
+              <w:t>7</w:t>
             </w:r>
             <w:r>
               <w:rPr>
@@ -2584,7 +2589,7 @@
                 <w:noProof/>
                 <w:webHidden/>
               </w:rPr>
-              <w:t>5</w:t>
+              <w:t>8</w:t>
             </w:r>
             <w:r>
               <w:rPr>
@@ -2652,7 +2657,7 @@
                 <w:noProof/>
                 <w:webHidden/>
               </w:rPr>
-              <w:t>6</w:t>
+              <w:t>9</w:t>
             </w:r>
             <w:r>
               <w:rPr>
@@ -2720,7 +2725,7 @@
                 <w:noProof/>
                 <w:webHidden/>
               </w:rPr>
-              <w:t>7</w:t>
+              <w:t>10</w:t>
             </w:r>
             <w:r>
               <w:rPr>
@@ -2790,7 +2795,7 @@
                 <w:noProof/>
                 <w:webHidden/>
               </w:rPr>
-              <w:t>8</w:t>
+              <w:t>11</w:t>
             </w:r>
             <w:r>
               <w:rPr>
@@ -2860,7 +2865,7 @@
                 <w:noProof/>
                 <w:webHidden/>
               </w:rPr>
-              <w:t>9</w:t>
+              <w:t>12</w:t>
             </w:r>
             <w:r>
               <w:rPr>
@@ -2900,7 +2905,7 @@
           <w:caps w:val="0"/>
         </w:rPr>
       </w:pPr>
-      <w:bookmarkStart w:id="4" w:name="_Toc412447686"/>
+      <w:bookmarkStart w:id="5" w:name="_Toc412447686"/>
       <w:r>
         <w:rPr>
           <w:caps w:val="0"/>
@@ -2908,7 +2913,7 @@
         <w:lastRenderedPageBreak/>
         <w:t>List of Tables</w:t>
       </w:r>
-      <w:bookmarkEnd w:id="4"/>
+      <w:bookmarkEnd w:id="5"/>
     </w:p>
     <w:tbl>
       <w:tblPr>
@@ -3073,7 +3078,7 @@
           <w:caps w:val="0"/>
         </w:rPr>
       </w:pPr>
-      <w:bookmarkStart w:id="5" w:name="_Toc412447687"/>
+      <w:bookmarkStart w:id="6" w:name="_Toc412447687"/>
       <w:r>
         <w:rPr>
           <w:caps w:val="0"/>
@@ -3081,7 +3086,7 @@
         <w:lastRenderedPageBreak/>
         <w:t>List of Figures</w:t>
       </w:r>
-      <w:bookmarkEnd w:id="5"/>
+      <w:bookmarkEnd w:id="6"/>
     </w:p>
     <w:tbl>
       <w:tblPr>
@@ -3244,23 +3249,23 @@
         <w:pStyle w:val="ChapterTitle"/>
         <w:outlineLvl w:val="0"/>
       </w:pPr>
-      <w:bookmarkStart w:id="6" w:name="_Toc412447688"/>
+      <w:bookmarkStart w:id="7" w:name="_Toc412447688"/>
       <w:r>
         <w:lastRenderedPageBreak/>
         <w:t>Introduction</w:t>
       </w:r>
-      <w:bookmarkEnd w:id="6"/>
+      <w:bookmarkEnd w:id="7"/>
     </w:p>
     <w:p>
       <w:pPr>
         <w:pStyle w:val="SectionHeading"/>
         <w:outlineLvl w:val="1"/>
       </w:pPr>
-      <w:bookmarkStart w:id="7" w:name="_Toc412447689"/>
+      <w:bookmarkStart w:id="8" w:name="_Toc412447689"/>
       <w:r>
         <w:t>Background of the Study</w:t>
       </w:r>
-      <w:bookmarkEnd w:id="7"/>
+      <w:bookmarkEnd w:id="8"/>
     </w:p>
     <w:p>
       <w:r>
@@ -3769,11 +3774,11 @@
         <w:pStyle w:val="SectionHeading"/>
         <w:outlineLvl w:val="1"/>
       </w:pPr>
-      <w:bookmarkStart w:id="8" w:name="_Toc412447690"/>
+      <w:bookmarkStart w:id="9" w:name="_Toc412447690"/>
       <w:r>
         <w:t>Objectives of the Study</w:t>
       </w:r>
-      <w:bookmarkEnd w:id="8"/>
+      <w:bookmarkEnd w:id="9"/>
     </w:p>
     <w:p>
       <w:pPr>
@@ -3784,7 +3789,7 @@
           <w:b w:val="0"/>
         </w:rPr>
       </w:pPr>
-      <w:bookmarkStart w:id="9" w:name="_Toc412447691"/>
+      <w:bookmarkStart w:id="10" w:name="_Toc412447691"/>
       <w:r>
         <w:rPr>
           <w:b w:val="0"/>
@@ -3921,7 +3926,7 @@
       <w:r>
         <w:t>Significance of the Study</w:t>
       </w:r>
-      <w:bookmarkEnd w:id="9"/>
+      <w:bookmarkEnd w:id="10"/>
     </w:p>
     <w:p>
       <w:r>
@@ -4024,14 +4029,7 @@
           <w:rFonts w:cs="Times New Roman"/>
           <w:szCs w:val="24"/>
         </w:rPr>
-        <w:t xml:space="preserve"> (2012)</w:t>
-      </w:r>
-      <w:r>
-        <w:rPr>
-          <w:rFonts w:cs="Times New Roman"/>
-          <w:szCs w:val="24"/>
-        </w:rPr>
-        <w:t>, and</w:t>
+        <w:t xml:space="preserve"> (2012), and</w:t>
       </w:r>
       <w:r>
         <w:t xml:space="preserve"> Zhou and Lerch (2015) used two simple chord types only. </w:t>
@@ -4148,19 +4146,7 @@
           <w:b w:val="0"/>
         </w:rPr>
         <w:lastRenderedPageBreak/>
-        <w:t xml:space="preserve">quickly and </w:t>
-      </w:r>
-      <w:r>
-        <w:rPr>
-          <w:b w:val="0"/>
-        </w:rPr>
-        <w:t>accurately and</w:t>
-      </w:r>
-      <w:r>
-        <w:rPr>
-          <w:b w:val="0"/>
-        </w:rPr>
-        <w:t xml:space="preserve"> help them develop their senses of relative and absolute pitch. They are also used in situations when musicians need to verify the chords they are playing for correctness, which usually happens when they are learning or composing a musical piece.</w:t>
+        <w:t>quickly and accurately and help them develop their senses of relative and absolute pitch. They are also used in situations when musicians need to verify the chords they are playing for correctness, which usually happens when they are learning or composing a musical piece.</w:t>
       </w:r>
     </w:p>
     <w:p>
@@ -4168,60 +4154,18 @@
         <w:pStyle w:val="SectionHeading"/>
         <w:outlineLvl w:val="1"/>
       </w:pPr>
-      <w:bookmarkStart w:id="10" w:name="_Toc412447692"/>
+      <w:bookmarkStart w:id="11" w:name="_Toc412447692"/>
       <w:r>
         <w:t>Scope and Limitations</w:t>
       </w:r>
-      <w:bookmarkEnd w:id="10"/>
+      <w:bookmarkEnd w:id="11"/>
     </w:p>
     <w:p>
       <w:pPr>
         <w:spacing w:after="200"/>
       </w:pPr>
       <w:r>
-        <w:t xml:space="preserve">The artificial neural network </w:t>
-      </w:r>
-      <w:r>
-        <w:t xml:space="preserve">was configured to identify </w:t>
-      </w:r>
-      <w:r>
-        <w:t>both non-extended (“common”) and extended chords</w:t>
-      </w:r>
-      <w:r>
-        <w:t xml:space="preserve"> and aimed to display a result</w:t>
-      </w:r>
-      <w:r>
-        <w:t xml:space="preserve"> within a time limit of </w:t>
-      </w:r>
-      <w:r>
-        <w:t>4</w:t>
-      </w:r>
-      <w:r>
-        <w:t>0ms</w:t>
-      </w:r>
-      <w:r>
-        <w:t xml:space="preserve"> (Greeff, 2016)</w:t>
-      </w:r>
-      <w:r>
-        <w:t xml:space="preserve">. </w:t>
-      </w:r>
-      <w:r>
-        <w:t>The following chord types were used:</w:t>
-      </w:r>
-      <w:r>
-        <w:t xml:space="preserve"> simple triads (major, minor, aug</w:t>
-      </w:r>
-      <w:r>
-        <w:t>mented</w:t>
-      </w:r>
-      <w:r>
-        <w:t>, dim</w:t>
-      </w:r>
-      <w:r>
-        <w:t>inished</w:t>
-      </w:r>
-      <w:r>
-        <w:t>), dominant extensions (7, 9, 11), major and minor extensions (M7, m7, M9, m9, M11, m11), suspended triads (sus2, sus4), major extensions with suspensions (M7sus2, M7sus4, M9sus2, M9sus4, M11sus2), dominant extensions with suspensions (7sus2, 7sus4, 9sus2, 9sus4, 11sus2), augmented and diminished extensions (aug7, dim7, ø7, aug9, dim9, aug11), and other extensions (mM7, mM9, M6, m6, M6(9), m6(9)).</w:t>
+        <w:t>The artificial neural network was configured to identify both non-extended (“common”) and extended chords and aimed to display a result within a time limit of 40ms (Greeff, 2016). The following chord types were used: simple triads (major, minor, augmented, diminished), dominant extensions (7, 9, 11), major and minor extensions (M7, m7, M9, m9, M11, m11), suspended triads (sus2, sus4), major extensions with suspensions (M7sus2, M7sus4, M9sus2, M9sus4, M11sus2), dominant extensions with suspensions (7sus2, 7sus4, 9sus2, 9sus4, 11sus2), augmented and diminished extensions (aug7, dim7, ø7, aug9, dim9, aug11), and other extensions (mM7, mM9, M6, m6, M6(9), m6(9)).</w:t>
       </w:r>
     </w:p>
     <w:p>
@@ -4229,40 +4173,8 @@
         <w:spacing w:after="200"/>
       </w:pPr>
       <w:r>
-        <w:t xml:space="preserve">MIDI </w:t>
-      </w:r>
-      <w:r>
-        <w:t xml:space="preserve">notes were </w:t>
-      </w:r>
-      <w:r>
-        <w:t>used as inputs to the neural network</w:t>
-      </w:r>
-      <w:r>
-        <w:t>;</w:t>
-      </w:r>
-      <w:r>
-        <w:t xml:space="preserve"> </w:t>
-      </w:r>
-      <w:r>
-        <w:t>a</w:t>
-      </w:r>
-      <w:r>
-        <w:t xml:space="preserve">udio datasets </w:t>
-      </w:r>
-      <w:r>
-        <w:t>were</w:t>
-      </w:r>
-      <w:r>
-        <w:t xml:space="preserve"> thus not included </w:t>
-      </w:r>
-      <w:r>
-        <w:t xml:space="preserve">in </w:t>
-      </w:r>
-      <w:r>
-        <w:t>this study.</w:t>
-      </w:r>
-      <w:bookmarkStart w:id="11" w:name="_GoBack"/>
-      <w:bookmarkEnd w:id="11"/>
+        <w:t>MIDI notes were used as inputs to the neural network; audio datasets were thus not included in this study.</w:t>
+      </w:r>
       <w:r>
         <w:br w:type="page"/>
       </w:r>
@@ -4378,7 +4290,7 @@
         <mc:AlternateContent>
           <mc:Choice Requires="wps">
             <w:drawing>
-              <wp:anchor distT="0" distB="0" distL="114300" distR="114300" simplePos="0" relativeHeight="251657216" behindDoc="0" locked="0" layoutInCell="1" allowOverlap="1" wp14:anchorId="636C3FD2" wp14:editId="3C3BA286">
+              <wp:anchor distT="0" distB="0" distL="114300" distR="114300" simplePos="0" relativeHeight="251666432" behindDoc="0" locked="0" layoutInCell="1" allowOverlap="1" wp14:anchorId="636C3FD2" wp14:editId="3C3BA286">
                 <wp:simplePos x="0" y="0"/>
                 <wp:positionH relativeFrom="column">
                   <wp:posOffset>685800</wp:posOffset>
@@ -4545,7 +4457,7 @@
           </mc:Choice>
           <mc:Fallback>
             <w:pict>
-              <v:shape w14:anchorId="636C3FD2" id="Text Box 2" o:spid="_x0000_s1031" type="#_x0000_t202" style="position:absolute;left:0;text-align:left;margin-left:54pt;margin-top:185.4pt;width:342pt;height:33.15pt;z-index:251657216;visibility:visible;mso-wrap-style:square;mso-width-percent:0;mso-height-percent:0;mso-wrap-distance-left:9pt;mso-wrap-distance-top:0;mso-wrap-distance-right:9pt;mso-wrap-distance-bottom:0;mso-position-horizontal:absolute;mso-position-horizontal-relative:text;mso-position-vertical:absolute;mso-position-vertical-relative:text;mso-width-percent:0;mso-height-percent:0;mso-width-relative:margin;mso-height-relative:margin;v-text-anchor:top" o:gfxdata="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">
+              <v:shape w14:anchorId="636C3FD2" id="Text Box 2" o:spid="_x0000_s1031" type="#_x0000_t202" style="position:absolute;left:0;text-align:left;margin-left:54pt;margin-top:185.4pt;width:342pt;height:33.15pt;z-index:251666432;visibility:visible;mso-wrap-style:square;mso-width-percent:0;mso-height-percent:0;mso-wrap-distance-left:9pt;mso-wrap-distance-top:0;mso-wrap-distance-right:9pt;mso-wrap-distance-bottom:0;mso-position-horizontal:absolute;mso-position-horizontal-relative:text;mso-position-vertical:absolute;mso-position-vertical-relative:text;mso-width-percent:0;mso-height-percent:0;mso-width-relative:margin;mso-height-relative:margin;v-text-anchor:top" o:gfxdata="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">
                 <v:textbox>
                   <w:txbxContent>
                     <w:p>
@@ -6077,7 +5989,7 @@
 
 <file path=word/comments.xml><?xml version="1.0" encoding="utf-8"?>
 <w:comments xmlns:wpc="http://schemas.microsoft.com/office/word/2010/wordprocessingCanvas" xmlns:cx="http://schemas.microsoft.com/office/drawing/2014/chartex" xmlns:cx1="http://schemas.microsoft.com/office/drawing/2015/9/8/chartex" xmlns:cx2="http://schemas.microsoft.com/office/drawing/2015/10/21/chartex" xmlns:cx3="http://schemas.microsoft.com/office/drawing/2016/5/9/chartex" xmlns:cx4="http://schemas.microsoft.com/office/drawing/2016/5/10/chartex" xmlns:cx5="http://schemas.microsoft.com/office/drawing/2016/5/11/chartex" xmlns:cx6="http://schemas.microsoft.com/office/drawing/2016/5/12/chartex" xmlns:cx7="http://schemas.microsoft.com/office/drawing/2016/5/13/chartex" xmlns:cx8="http://schemas.microsoft.com/office/drawing/2016/5/14/chartex" xmlns:mc="http://schemas.openxmlformats.org/markup-compatibility/2006" xmlns:aink="http://schemas.microsoft.com/office/drawing/2016/ink" xmlns:am3d="http://schemas.microsoft.com/office/drawing/2017/model3d" xmlns:o="urn:schemas-microsoft-com:office:office" xmlns:r="http://schemas.openxmlformats.org/officeDocument/2006/relationships" xmlns:m="http://schemas.openxmlformats.org/officeDocument/2006/math" xmlns:v="urn:schemas-microsoft-com:vml" xmlns:wp14="http://schemas.microsoft.com/office/word/2010/wordprocessingDrawing" xmlns:wp="http://schemas.openxmlformats.org/drawingml/2006/wordprocessingDrawing" xmlns:w10="urn:schemas-microsoft-com:office:word" xmlns:w="http://schemas.openxmlformats.org/wordprocessingml/2006/main" xmlns:w14="http://schemas.microsoft.com/office/word/2010/wordml" xmlns:w15="http://schemas.microsoft.com/office/word/2012/wordml" xmlns:w16cid="http://schemas.microsoft.com/office/word/2016/wordml/cid" xmlns:w16se="http://schemas.microsoft.com/office/word/2015/wordml/symex" xmlns:wpg="http://schemas.microsoft.com/office/word/2010/wordprocessingGroup" xmlns:wpi="http://schemas.microsoft.com/office/word/2010/wordprocessingInk" xmlns:wne="http://schemas.microsoft.com/office/word/2006/wordml" xmlns:wps="http://schemas.microsoft.com/office/word/2010/wordprocessingShape" mc:Ignorable="w14 w15 w16se w16cid wp14">
-  <w:comment w:id="2" w:author="Joachim" w:date="2019-01-15T08:53:00Z" w:initials="J">
+  <w:comment w:id="3" w:author="Joachim" w:date="2019-01-15T08:53:00Z" w:initials="J">
     <w:p>
       <w:pPr>
         <w:pStyle w:val="CommentText"/>
@@ -6485,6 +6397,7 @@
     <w:lsdException w:name="HTML Sample" w:semiHidden="1" w:unhideWhenUsed="1"/>
     <w:lsdException w:name="HTML Typewriter" w:semiHidden="1" w:unhideWhenUsed="1"/>
     <w:lsdException w:name="HTML Variable" w:semiHidden="1" w:unhideWhenUsed="1"/>
+    <w:lsdException w:name="Normal Table" w:semiHidden="1" w:unhideWhenUsed="1"/>
     <w:lsdException w:name="annotation subject" w:semiHidden="1" w:unhideWhenUsed="1"/>
     <w:lsdException w:name="No List" w:semiHidden="1" w:unhideWhenUsed="1"/>
     <w:lsdException w:name="Outline List 1" w:semiHidden="1" w:unhideWhenUsed="1"/>
@@ -6528,8 +6441,10 @@
     <w:lsdException w:name="Table Elegant" w:semiHidden="1" w:unhideWhenUsed="1"/>
     <w:lsdException w:name="Table Professional" w:semiHidden="1" w:unhideWhenUsed="1"/>
     <w:lsdException w:name="Table Subtle 1" w:semiHidden="1" w:unhideWhenUsed="1"/>
+    <w:lsdException w:name="Table Subtle 2" w:semiHidden="1" w:unhideWhenUsed="1"/>
     <w:lsdException w:name="Table Web 1" w:semiHidden="1" w:unhideWhenUsed="1"/>
     <w:lsdException w:name="Table Web 2" w:semiHidden="1" w:unhideWhenUsed="1"/>
+    <w:lsdException w:name="Table Web 3" w:semiHidden="1" w:unhideWhenUsed="1"/>
     <w:lsdException w:name="Balloon Text" w:semiHidden="1" w:unhideWhenUsed="1"/>
     <w:lsdException w:name="Table Grid" w:uiPriority="59"/>
     <w:lsdException w:name="Table Theme" w:semiHidden="1" w:unhideWhenUsed="1"/>
@@ -7744,7 +7659,7 @@
 </file>
 
 <file path=customXml/itemProps1.xml><?xml version="1.0" encoding="utf-8"?>
-<ds:datastoreItem xmlns:ds="http://schemas.openxmlformats.org/officeDocument/2006/customXml" ds:itemID="{234AE2C9-27C2-4852-8E74-31E877FA3F69}">
+<ds:datastoreItem xmlns:ds="http://schemas.openxmlformats.org/officeDocument/2006/customXml" ds:itemID="{2A72040E-3C95-4057-8CB6-9B6C89242F9F}">
   <ds:schemaRefs>
     <ds:schemaRef ds:uri="http://schemas.openxmlformats.org/officeDocument/2006/bibliography"/>
   </ds:schemaRefs>

</xml_diff>